<commit_message>
Updated version 5 - Hitachi Submission (Excel handling added - Not the most efficient approach though)
</commit_message>
<xml_diff>
--- a/kafka_pipeline/Retrieved files/Unstructured Data Files/Capstone Team Contract.docx
+++ b/kafka_pipeline/Retrieved files/Unstructured Data Files/Capstone Team Contract.docx
@@ -3225,7 +3225,7 @@
           <w:noProof/>
         </w:rPr>
         <w:drawing>
-          <wp:inline distT="0" distB="0" distL="0" distR="0" wp14:anchorId="3C11A208" wp14:editId="2539DB80">
+          <wp:inline distT="0" distB="0" distL="0" distR="0" wp14:anchorId="3C11A208" wp14:editId="5B961E7A">
             <wp:extent cx="4165600" cy="3124200"/>
             <wp:effectExtent l="0" t="0" r="0" b="0"/>
             <wp:docPr id="728108959" name="Picture 3" descr="A diagram of steps to a job&#10;&#10;AI-generated content may be incorrect."/>
@@ -3461,151 +3461,6 @@
           <w:szCs w:val="24"/>
         </w:rPr>
       </w:pPr>
-    </w:p>
-    <w:p>
-      <w:pPr>
-        <w:rPr>
-          <w:sz w:val="24"/>
-          <w:szCs w:val="24"/>
-        </w:rPr>
-      </w:pPr>
-    </w:p>
-    <w:p>
-      <w:pPr>
-        <w:pStyle w:val="ListParagraph"/>
-        <w:numPr>
-          <w:ilvl w:val="0"/>
-          <w:numId w:val="9"/>
-        </w:numPr>
-        <w:pBdr>
-          <w:top w:val="nil"/>
-          <w:left w:val="nil"/>
-          <w:bottom w:val="nil"/>
-          <w:right w:val="nil"/>
-          <w:between w:val="nil"/>
-        </w:pBdr>
-        <w:spacing w:after="240"/>
-        <w:rPr>
-          <w:rFonts w:ascii="Times New Roman" w:eastAsia="Times New Roman" w:hAnsi="Times New Roman" w:cs="Times New Roman"/>
-          <w:b/>
-          <w:bCs/>
-          <w:sz w:val="36"/>
-          <w:szCs w:val="36"/>
-        </w:rPr>
-      </w:pPr>
-      <w:r>
-        <w:rPr>
-          <w:rFonts w:ascii="Times New Roman" w:eastAsia="Times New Roman" w:hAnsi="Times New Roman" w:cs="Times New Roman"/>
-          <w:b/>
-          <w:bCs/>
-          <w:sz w:val="36"/>
-          <w:szCs w:val="36"/>
-        </w:rPr>
-        <w:lastRenderedPageBreak/>
-        <w:t xml:space="preserve">Onboarding </w:t>
-      </w:r>
-    </w:p>
-    <w:p>
-      <w:pPr>
-        <w:pBdr>
-          <w:top w:val="nil"/>
-          <w:left w:val="nil"/>
-          <w:bottom w:val="nil"/>
-          <w:right w:val="nil"/>
-          <w:between w:val="nil"/>
-        </w:pBdr>
-        <w:spacing w:after="240"/>
-        <w:rPr>
-          <w:rFonts w:ascii="Times New Roman" w:eastAsia="Times New Roman" w:hAnsi="Times New Roman" w:cs="Times New Roman"/>
-          <w:sz w:val="24"/>
-          <w:szCs w:val="24"/>
-        </w:rPr>
-      </w:pPr>
-      <w:r>
-        <w:rPr>
-          <w:rFonts w:ascii="Times New Roman" w:eastAsia="Times New Roman" w:hAnsi="Times New Roman" w:cs="Times New Roman"/>
-          <w:sz w:val="24"/>
-          <w:szCs w:val="24"/>
-        </w:rPr>
-        <w:t>The onboarding steps of Hitachi upon hiring are as follows:</w:t>
-      </w:r>
-    </w:p>
-    <w:p>
-      <w:pPr>
-        <w:pBdr>
-          <w:top w:val="nil"/>
-          <w:left w:val="nil"/>
-          <w:bottom w:val="nil"/>
-          <w:right w:val="nil"/>
-          <w:between w:val="nil"/>
-        </w:pBdr>
-        <w:spacing w:after="240"/>
-      </w:pPr>
-      <w:r>
-        <w:fldChar w:fldCharType="begin"/>
-      </w:r>
-      <w:r>
-        <w:instrText xml:space="preserve"> INCLUDEPICTURE "https://www.ismartrecruit.com/upload/blog/Here_are_all_Employee_Onboarding_Stages_in_detail.webp.dat" \* MERGEFORMATINET </w:instrText>
-      </w:r>
-      <w:r>
-        <w:fldChar w:fldCharType="separate"/>
-      </w:r>
-      <w:r>
-        <w:rPr>
-          <w:noProof/>
-        </w:rPr>
-        <w:drawing>
-          <wp:inline distT="0" distB="0" distL="0" distR="0" wp14:anchorId="3CA5D597" wp14:editId="40FFE177">
-            <wp:extent cx="4065888" cy="2419985"/>
-            <wp:effectExtent l="0" t="0" r="0" b="5715"/>
-            <wp:docPr id="1263107061" name="Picture 1" descr="The Definitive Guide to Employee Onboarding Process"/>
-            <wp:cNvGraphicFramePr>
-              <a:graphicFrameLocks xmlns:a="http://schemas.openxmlformats.org/drawingml/2006/main" noChangeAspect="1"/>
-            </wp:cNvGraphicFramePr>
-            <a:graphic xmlns:a="http://schemas.openxmlformats.org/drawingml/2006/main">
-              <a:graphicData uri="http://schemas.openxmlformats.org/drawingml/2006/picture">
-                <pic:pic xmlns:pic="http://schemas.openxmlformats.org/drawingml/2006/picture">
-                  <pic:nvPicPr>
-                    <pic:cNvPr id="0" name="Picture 1" descr="The Definitive Guide to Employee Onboarding Process"/>
-                    <pic:cNvPicPr>
-                      <a:picLocks noChangeAspect="1" noChangeArrowheads="1"/>
-                    </pic:cNvPicPr>
-                  </pic:nvPicPr>
-                  <pic:blipFill>
-                    <a:blip r:embed="rId7" cstate="print">
-                      <a:extLst>
-                        <a:ext uri="{28A0092B-C50C-407E-A947-70E740481C1C}">
-                          <a14:useLocalDpi xmlns:a14="http://schemas.microsoft.com/office/drawing/2010/main" val="0"/>
-                        </a:ext>
-                      </a:extLst>
-                    </a:blip>
-                    <a:srcRect/>
-                    <a:stretch>
-                      <a:fillRect/>
-                    </a:stretch>
-                  </pic:blipFill>
-                  <pic:spPr bwMode="auto">
-                    <a:xfrm>
-                      <a:off x="0" y="0"/>
-                      <a:ext cx="4073259" cy="2424372"/>
-                    </a:xfrm>
-                    <a:prstGeom prst="rect">
-                      <a:avLst/>
-                    </a:prstGeom>
-                    <a:noFill/>
-                    <a:ln>
-                      <a:noFill/>
-                    </a:ln>
-                  </pic:spPr>
-                </pic:pic>
-              </a:graphicData>
-            </a:graphic>
-          </wp:inline>
-        </w:drawing>
-      </w:r>
-      <w:r>
-        <w:fldChar w:fldCharType="end"/>
-      </w:r>
     </w:p>
     <w:p>
       <w:pPr>

</xml_diff>